<commit_message>
Merged in arreglo_caja_imprimir_presupuesto_y_creo_presupuesto_modelo (pull request #53)
[MINOR] Arreglo caja, imprimir presupuesto y creo presupuesto modelo

* [MINOR] Arreglo caja, imprimir presupuesto y creo presupuesto modelo
</commit_message>
<xml_diff>
--- a/src/main/resources/presupuesto.docx
+++ b/src/main/resources/presupuesto.docx
@@ -4035,7 +4035,7 @@
                 <w:b/>
                 <w:sz w:val="21"/>
               </w:rPr>
-              <w:t>Kit compresor</w:t>
+              <w:t>Tapa de cilindros</w:t>
             </w:r>
           </w:p>
         </w:tc>
@@ -4078,7 +4078,16 @@
                 <w:sz w:val="20"/>
                 <w:szCs w:val="20"/>
               </w:rPr>
-              <w:t>34}</w:t>
+              <w:t>6</w:t>
+            </w:r>
+            <w:r>
+              <w:rPr>
+                <w:rFonts w:ascii="Consolas" w:hAnsi="Consolas" w:cs="Consolas"/>
+                <w:color w:val="24292E"/>
+                <w:sz w:val="20"/>
+                <w:szCs w:val="20"/>
+              </w:rPr>
+              <w:t>}</w:t>
             </w:r>
           </w:p>
         </w:tc>
@@ -4162,14 +4171,7 @@
                 <w:b/>
                 <w:sz w:val="21"/>
               </w:rPr>
-              <w:t>Tapa de cilindros</w:t>
-            </w:r>
-            <w:r>
-              <w:rPr>
-                <w:b/>
-                <w:sz w:val="21"/>
-              </w:rPr>
-              <w:t xml:space="preserve"> </w:t>
+              <w:t>Kit de embrague</w:t>
             </w:r>
           </w:p>
         </w:tc>
@@ -4212,7 +4214,16 @@
                 <w:sz w:val="20"/>
                 <w:szCs w:val="20"/>
               </w:rPr>
-              <w:t>6}</w:t>
+              <w:t>35</w:t>
+            </w:r>
+            <w:r>
+              <w:rPr>
+                <w:rFonts w:ascii="Consolas" w:hAnsi="Consolas" w:cs="Consolas"/>
+                <w:color w:val="24292E"/>
+                <w:sz w:val="20"/>
+                <w:szCs w:val="20"/>
+              </w:rPr>
+              <w:t>}</w:t>
             </w:r>
           </w:p>
         </w:tc>
@@ -4303,7 +4314,23 @@
                 <w:b/>
                 <w:sz w:val="21"/>
               </w:rPr>
-              <w:t>Juego de cojinetes de compresor</w:t>
+              <w:t xml:space="preserve">Proceso </w:t>
+            </w:r>
+            <w:proofErr w:type="spellStart"/>
+            <w:r>
+              <w:rPr>
+                <w:b/>
+                <w:sz w:val="21"/>
+              </w:rPr>
+              <w:t>tecnifer</w:t>
+            </w:r>
+            <w:proofErr w:type="spellEnd"/>
+            <w:r>
+              <w:rPr>
+                <w:b/>
+                <w:sz w:val="21"/>
+              </w:rPr>
+              <w:t xml:space="preserve"> cigüeñal</w:t>
             </w:r>
           </w:p>
         </w:tc>
@@ -4346,7 +4373,16 @@
                 <w:sz w:val="20"/>
                 <w:szCs w:val="20"/>
               </w:rPr>
-              <w:t>23}</w:t>
+              <w:t>37</w:t>
+            </w:r>
+            <w:r>
+              <w:rPr>
+                <w:rFonts w:ascii="Consolas" w:hAnsi="Consolas" w:cs="Consolas"/>
+                <w:color w:val="24292E"/>
+                <w:sz w:val="20"/>
+                <w:szCs w:val="20"/>
+              </w:rPr>
+              <w:t>}</w:t>
             </w:r>
           </w:p>
         </w:tc>
@@ -4418,13 +4454,6 @@
                 <w:sz w:val="16"/>
               </w:rPr>
             </w:pPr>
-            <w:r>
-              <w:rPr>
-                <w:b/>
-                <w:sz w:val="21"/>
-              </w:rPr>
-              <w:t>Kit de embrague</w:t>
-            </w:r>
           </w:p>
         </w:tc>
         <w:tc>
@@ -4441,33 +4470,6 @@
                 <w:sz w:val="16"/>
               </w:rPr>
             </w:pPr>
-            <w:r>
-              <w:rPr>
-                <w:rFonts w:ascii="Consolas" w:hAnsi="Consolas" w:cs="Consolas"/>
-                <w:color w:val="24292E"/>
-                <w:sz w:val="20"/>
-                <w:szCs w:val="20"/>
-              </w:rPr>
-              <w:t>${</w:t>
-            </w:r>
-            <w:r>
-              <w:rPr>
-                <w:rFonts w:ascii="Consolas" w:hAnsi="Consolas" w:cs="Consolas"/>
-                <w:color w:val="24292E"/>
-                <w:sz w:val="20"/>
-                <w:szCs w:val="20"/>
-              </w:rPr>
-              <w:t>v</w:t>
-            </w:r>
-            <w:r>
-              <w:rPr>
-                <w:rFonts w:ascii="Consolas" w:hAnsi="Consolas" w:cs="Consolas"/>
-                <w:color w:val="24292E"/>
-                <w:sz w:val="20"/>
-                <w:szCs w:val="20"/>
-              </w:rPr>
-              <w:t>35}</w:t>
-            </w:r>
           </w:p>
         </w:tc>
       </w:tr>
@@ -4538,20 +4540,6 @@
                 <w:sz w:val="16"/>
               </w:rPr>
             </w:pPr>
-            <w:r>
-              <w:rPr>
-                <w:b/>
-                <w:sz w:val="21"/>
-              </w:rPr>
-              <w:t>Juego de juntas para camisas</w:t>
-            </w:r>
-            <w:r>
-              <w:rPr>
-                <w:b/>
-                <w:sz w:val="21"/>
-              </w:rPr>
-              <w:t xml:space="preserve"> </w:t>
-            </w:r>
           </w:p>
         </w:tc>
         <w:tc>
@@ -4568,33 +4556,6 @@
                 <w:sz w:val="16"/>
               </w:rPr>
             </w:pPr>
-            <w:r>
-              <w:rPr>
-                <w:rFonts w:ascii="Consolas" w:hAnsi="Consolas" w:cs="Consolas"/>
-                <w:color w:val="24292E"/>
-                <w:sz w:val="20"/>
-                <w:szCs w:val="20"/>
-              </w:rPr>
-              <w:t>${</w:t>
-            </w:r>
-            <w:r>
-              <w:rPr>
-                <w:rFonts w:ascii="Consolas" w:hAnsi="Consolas" w:cs="Consolas"/>
-                <w:color w:val="24292E"/>
-                <w:sz w:val="20"/>
-                <w:szCs w:val="20"/>
-              </w:rPr>
-              <w:t>v</w:t>
-            </w:r>
-            <w:r>
-              <w:rPr>
-                <w:rFonts w:ascii="Consolas" w:hAnsi="Consolas" w:cs="Consolas"/>
-                <w:color w:val="24292E"/>
-                <w:sz w:val="20"/>
-                <w:szCs w:val="20"/>
-              </w:rPr>
-              <w:t>36}</w:t>
-            </w:r>
           </w:p>
         </w:tc>
       </w:tr>
@@ -4665,13 +4626,6 @@
                 <w:sz w:val="16"/>
               </w:rPr>
             </w:pPr>
-            <w:r>
-              <w:rPr>
-                <w:b/>
-                <w:sz w:val="21"/>
-              </w:rPr>
-              <w:t>Proceso tecnifer cigüeñal</w:t>
-            </w:r>
           </w:p>
         </w:tc>
         <w:tc>
@@ -4688,33 +4642,6 @@
                 <w:sz w:val="16"/>
               </w:rPr>
             </w:pPr>
-            <w:r>
-              <w:rPr>
-                <w:rFonts w:ascii="Consolas" w:hAnsi="Consolas" w:cs="Consolas"/>
-                <w:color w:val="24292E"/>
-                <w:sz w:val="20"/>
-                <w:szCs w:val="20"/>
-              </w:rPr>
-              <w:t>${</w:t>
-            </w:r>
-            <w:r>
-              <w:rPr>
-                <w:rFonts w:ascii="Consolas" w:hAnsi="Consolas" w:cs="Consolas"/>
-                <w:color w:val="24292E"/>
-                <w:sz w:val="20"/>
-                <w:szCs w:val="20"/>
-              </w:rPr>
-              <w:t>v</w:t>
-            </w:r>
-            <w:r>
-              <w:rPr>
-                <w:rFonts w:ascii="Consolas" w:hAnsi="Consolas" w:cs="Consolas"/>
-                <w:color w:val="24292E"/>
-                <w:sz w:val="20"/>
-                <w:szCs w:val="20"/>
-              </w:rPr>
-              <w:t>37}</w:t>
-            </w:r>
           </w:p>
         </w:tc>
       </w:tr>
@@ -5219,25 +5146,7 @@
                 <w:sz w:val="20"/>
                 <w:szCs w:val="20"/>
               </w:rPr>
-              <w:t>${</w:t>
-            </w:r>
-            <w:r>
-              <w:rPr>
-                <w:rFonts w:ascii="Consolas" w:hAnsi="Consolas" w:cs="Consolas"/>
-                <w:color w:val="24292E"/>
-                <w:sz w:val="20"/>
-                <w:szCs w:val="20"/>
-              </w:rPr>
-              <w:t>o</w:t>
-            </w:r>
-            <w:r>
-              <w:rPr>
-                <w:rFonts w:ascii="Consolas" w:hAnsi="Consolas" w:cs="Consolas"/>
-                <w:color w:val="24292E"/>
-                <w:sz w:val="20"/>
-                <w:szCs w:val="20"/>
-              </w:rPr>
-              <w:t>bservaciones}</w:t>
+              <w:t>${observaciones}</w:t>
             </w:r>
           </w:p>
         </w:tc>

</xml_diff>

<commit_message>
Merged in agrego_imprimir_csv_tambien_cambio_doc_pdf_y_filtros_en_reportes (pull request #62)
Agrego imprimir csv tambien cambio doc pdf y filtros en reportes

* [MINOR] Imprimo CSV con repuestos vendidos en un rango, cambio el pdf de la impresion y cambio los reportes con otros filtros

* Agrego impresion de repuesto fallando y algunos cambios en front

* Reporte repuestos funcionando

* Agrego reactive forms con manejo de errores
</commit_message>
<xml_diff>
--- a/src/main/resources/presupuesto.docx
+++ b/src/main/resources/presupuesto.docx
@@ -2168,7 +2168,21 @@
                 <w:b/>
                 <w:sz w:val="21"/>
               </w:rPr>
-              <w:t>Roscar cigüeñal</w:t>
+              <w:t>Ajustar v</w:t>
+            </w:r>
+            <w:r>
+              <w:rPr>
+                <w:b/>
+                <w:sz w:val="21"/>
+              </w:rPr>
+              <w:t>á</w:t>
+            </w:r>
+            <w:r>
+              <w:rPr>
+                <w:b/>
+                <w:sz w:val="21"/>
+              </w:rPr>
+              <w:t>stagos a guías</w:t>
             </w:r>
           </w:p>
         </w:tc>
@@ -2274,7 +2288,7 @@
                 <w:b/>
                 <w:sz w:val="21"/>
               </w:rPr>
-              <w:t>Rectificar pista reten cigüeñal</w:t>
+              <w:t>Rectificar válvulas</w:t>
             </w:r>
           </w:p>
         </w:tc>
@@ -4365,25 +4379,7 @@
                 <w:sz w:val="20"/>
                 <w:szCs w:val="20"/>
               </w:rPr>
-              <w:t>${v</w:t>
-            </w:r>
-            <w:r>
-              <w:rPr>
-                <w:rFonts w:ascii="Consolas" w:hAnsi="Consolas" w:cs="Consolas"/>
-                <w:color w:val="24292E"/>
-                <w:sz w:val="20"/>
-                <w:szCs w:val="20"/>
-              </w:rPr>
-              <w:t>25</w:t>
-            </w:r>
-            <w:r>
-              <w:rPr>
-                <w:rFonts w:ascii="Consolas" w:hAnsi="Consolas" w:cs="Consolas"/>
-                <w:color w:val="24292E"/>
-                <w:sz w:val="20"/>
-                <w:szCs w:val="20"/>
-              </w:rPr>
-              <w:t>}</w:t>
+              <w:t>${v25}</w:t>
             </w:r>
           </w:p>
         </w:tc>

</xml_diff>